<commit_message>
added sites and our names and tbz-it
</commit_message>
<xml_diff>
--- a/Tetris/Tetris_Documentation.docx
+++ b/Tetris/Tetris_Documentation.docx
@@ -130,11 +130,19 @@
           <w:lang w:val="de-CH"/>
         </w:rPr>
       </w:pPr>
-      <w:r>
-        <w:rPr>
-          <w:lang w:val="de-CH"/>
-        </w:rPr>
-        <w:t>draw()</w:t>
+      <w:proofErr w:type="gramStart"/>
+      <w:r>
+        <w:rPr>
+          <w:lang w:val="de-CH"/>
+        </w:rPr>
+        <w:t>draw(</w:t>
+      </w:r>
+      <w:proofErr w:type="gramEnd"/>
+      <w:r>
+        <w:rPr>
+          <w:lang w:val="de-CH"/>
+        </w:rPr>
+        <w:t>)</w:t>
       </w:r>
     </w:p>
     <w:p>
@@ -148,11 +156,19 @@
           <w:lang w:val="de-CH"/>
         </w:rPr>
       </w:pPr>
-      <w:r>
-        <w:rPr>
-          <w:lang w:val="de-CH"/>
-        </w:rPr>
-        <w:t>undraw()</w:t>
+      <w:proofErr w:type="gramStart"/>
+      <w:r>
+        <w:rPr>
+          <w:lang w:val="de-CH"/>
+        </w:rPr>
+        <w:t>undraw(</w:t>
+      </w:r>
+      <w:proofErr w:type="gramEnd"/>
+      <w:r>
+        <w:rPr>
+          <w:lang w:val="de-CH"/>
+        </w:rPr>
+        <w:t>)</w:t>
       </w:r>
     </w:p>
     <w:p>
@@ -166,11 +182,19 @@
           <w:lang w:val="de-CH"/>
         </w:rPr>
       </w:pPr>
-      <w:r>
-        <w:rPr>
-          <w:lang w:val="de-CH"/>
-        </w:rPr>
-        <w:t>control()</w:t>
+      <w:proofErr w:type="gramStart"/>
+      <w:r>
+        <w:rPr>
+          <w:lang w:val="de-CH"/>
+        </w:rPr>
+        <w:t>control(</w:t>
+      </w:r>
+      <w:proofErr w:type="gramEnd"/>
+      <w:r>
+        <w:rPr>
+          <w:lang w:val="de-CH"/>
+        </w:rPr>
+        <w:t>)</w:t>
       </w:r>
     </w:p>
     <w:p>
@@ -184,11 +208,19 @@
           <w:lang w:val="de-CH"/>
         </w:rPr>
       </w:pPr>
-      <w:r>
-        <w:rPr>
-          <w:lang w:val="de-CH"/>
-        </w:rPr>
-        <w:t>moveDown()</w:t>
+      <w:proofErr w:type="gramStart"/>
+      <w:r>
+        <w:rPr>
+          <w:lang w:val="de-CH"/>
+        </w:rPr>
+        <w:t>moveDown(</w:t>
+      </w:r>
+      <w:proofErr w:type="gramEnd"/>
+      <w:r>
+        <w:rPr>
+          <w:lang w:val="de-CH"/>
+        </w:rPr>
+        <w:t>)</w:t>
       </w:r>
     </w:p>
     <w:p>
@@ -202,11 +234,19 @@
           <w:lang w:val="de-CH"/>
         </w:rPr>
       </w:pPr>
-      <w:r>
-        <w:rPr>
-          <w:lang w:val="de-CH"/>
-        </w:rPr>
-        <w:t>freeze()</w:t>
+      <w:proofErr w:type="gramStart"/>
+      <w:r>
+        <w:rPr>
+          <w:lang w:val="de-CH"/>
+        </w:rPr>
+        <w:t>freeze(</w:t>
+      </w:r>
+      <w:proofErr w:type="gramEnd"/>
+      <w:r>
+        <w:rPr>
+          <w:lang w:val="de-CH"/>
+        </w:rPr>
+        <w:t>)</w:t>
       </w:r>
     </w:p>
     <w:p>
@@ -220,11 +260,19 @@
           <w:lang w:val="de-CH"/>
         </w:rPr>
       </w:pPr>
-      <w:r>
-        <w:rPr>
-          <w:lang w:val="de-CH"/>
-        </w:rPr>
-        <w:t>moveLeft()</w:t>
+      <w:proofErr w:type="gramStart"/>
+      <w:r>
+        <w:rPr>
+          <w:lang w:val="de-CH"/>
+        </w:rPr>
+        <w:t>moveLeft(</w:t>
+      </w:r>
+      <w:proofErr w:type="gramEnd"/>
+      <w:r>
+        <w:rPr>
+          <w:lang w:val="de-CH"/>
+        </w:rPr>
+        <w:t>)</w:t>
       </w:r>
     </w:p>
     <w:p>
@@ -238,11 +286,19 @@
           <w:lang w:val="de-CH"/>
         </w:rPr>
       </w:pPr>
-      <w:r>
-        <w:rPr>
-          <w:lang w:val="de-CH"/>
-        </w:rPr>
-        <w:t>moveRight()</w:t>
+      <w:proofErr w:type="gramStart"/>
+      <w:r>
+        <w:rPr>
+          <w:lang w:val="de-CH"/>
+        </w:rPr>
+        <w:t>moveRight(</w:t>
+      </w:r>
+      <w:proofErr w:type="gramEnd"/>
+      <w:r>
+        <w:rPr>
+          <w:lang w:val="de-CH"/>
+        </w:rPr>
+        <w:t>)</w:t>
       </w:r>
     </w:p>
     <w:p>
@@ -256,11 +312,19 @@
           <w:lang w:val="de-CH"/>
         </w:rPr>
       </w:pPr>
-      <w:r>
-        <w:rPr>
-          <w:lang w:val="de-CH"/>
-        </w:rPr>
-        <w:t>rotate()</w:t>
+      <w:proofErr w:type="gramStart"/>
+      <w:r>
+        <w:rPr>
+          <w:lang w:val="de-CH"/>
+        </w:rPr>
+        <w:t>rotate(</w:t>
+      </w:r>
+      <w:proofErr w:type="gramEnd"/>
+      <w:r>
+        <w:rPr>
+          <w:lang w:val="de-CH"/>
+        </w:rPr>
+        <w:t>)</w:t>
       </w:r>
     </w:p>
     <w:p>
@@ -274,11 +338,19 @@
           <w:lang w:val="de-CH"/>
         </w:rPr>
       </w:pPr>
-      <w:r>
-        <w:rPr>
-          <w:lang w:val="de-CH"/>
-        </w:rPr>
-        <w:t>displayShape()</w:t>
+      <w:proofErr w:type="gramStart"/>
+      <w:r>
+        <w:rPr>
+          <w:lang w:val="de-CH"/>
+        </w:rPr>
+        <w:t>displayShape(</w:t>
+      </w:r>
+      <w:proofErr w:type="gramEnd"/>
+      <w:r>
+        <w:rPr>
+          <w:lang w:val="de-CH"/>
+        </w:rPr>
+        <w:t>)</w:t>
       </w:r>
     </w:p>
     <w:p>
@@ -292,6 +364,7 @@
           <w:lang w:val="de-CH"/>
         </w:rPr>
       </w:pPr>
+      <w:proofErr w:type="gramStart"/>
       <w:r>
         <w:rPr>
           <w:lang w:val="de-CH"/>
@@ -302,7 +375,14 @@
         <w:rPr>
           <w:lang w:val="de-CH"/>
         </w:rPr>
-        <w:t>()</w:t>
+        <w:t>(</w:t>
+      </w:r>
+      <w:proofErr w:type="gramEnd"/>
+      <w:r>
+        <w:rPr>
+          <w:lang w:val="de-CH"/>
+        </w:rPr>
+        <w:t>)</w:t>
       </w:r>
     </w:p>
     <w:p>
@@ -316,11 +396,19 @@
           <w:lang w:val="de-CH"/>
         </w:rPr>
       </w:pPr>
-      <w:r>
-        <w:rPr>
-          <w:lang w:val="de-CH"/>
-        </w:rPr>
-        <w:t>gameOver()</w:t>
+      <w:proofErr w:type="gramStart"/>
+      <w:r>
+        <w:rPr>
+          <w:lang w:val="de-CH"/>
+        </w:rPr>
+        <w:t>gameOver(</w:t>
+      </w:r>
+      <w:proofErr w:type="gramEnd"/>
+      <w:r>
+        <w:rPr>
+          <w:lang w:val="de-CH"/>
+        </w:rPr>
+        <w:t>)</w:t>
       </w:r>
     </w:p>
     <w:p>
@@ -338,6 +426,8 @@
       </w:pPr>
     </w:p>
     <w:sectPr>
+      <w:headerReference w:type="default" r:id="rId7"/>
+      <w:footerReference w:type="default" r:id="rId8"/>
       <w:pgSz w:w="11906" w:h="16838"/>
       <w:pgMar w:top="1440" w:right="1440" w:bottom="1440" w:left="1440" w:header="708" w:footer="708" w:gutter="0"/>
       <w:cols w:space="708"/>
@@ -345,6 +435,130 @@
     </w:sectPr>
   </w:body>
 </w:document>
+</file>
+
+<file path=word/endnotes.xml><?xml version="1.0" encoding="utf-8"?>
+<w:endnotes xmlns:wpc="http://schemas.microsoft.com/office/word/2010/wordprocessingCanvas" xmlns:cx="http://schemas.microsoft.com/office/drawing/2014/chartex" xmlns:cx1="http://schemas.microsoft.com/office/drawing/2015/9/8/chartex" xmlns:cx2="http://schemas.microsoft.com/office/drawing/2015/10/21/chartex" xmlns:cx3="http://schemas.microsoft.com/office/drawing/2016/5/9/chartex" xmlns:cx4="http://schemas.microsoft.com/office/drawing/2016/5/10/chartex" xmlns:cx5="http://schemas.microsoft.com/office/drawing/2016/5/11/chartex" xmlns:cx6="http://schemas.microsoft.com/office/drawing/2016/5/12/chartex" xmlns:cx7="http://schemas.microsoft.com/office/drawing/2016/5/13/chartex" xmlns:cx8="http://schemas.microsoft.com/office/drawing/2016/5/14/chartex" xmlns:mc="http://schemas.openxmlformats.org/markup-compatibility/2006" xmlns:aink="http://schemas.microsoft.com/office/drawing/2016/ink" xmlns:am3d="http://schemas.microsoft.com/office/drawing/2017/model3d" xmlns:o="urn:schemas-microsoft-com:office:office" xmlns:r="http://schemas.openxmlformats.org/officeDocument/2006/relationships" xmlns:m="http://schemas.openxmlformats.org/officeDocument/2006/math" xmlns:v="urn:schemas-microsoft-com:vml" xmlns:wp14="http://schemas.microsoft.com/office/word/2010/wordprocessingDrawing" xmlns:wp="http://schemas.openxmlformats.org/drawingml/2006/wordprocessingDrawing" xmlns:w10="urn:schemas-microsoft-com:office:word" xmlns:w="http://schemas.openxmlformats.org/wordprocessingml/2006/main" xmlns:w14="http://schemas.microsoft.com/office/word/2010/wordml" xmlns:w15="http://schemas.microsoft.com/office/word/2012/wordml" xmlns:w16cex="http://schemas.microsoft.com/office/word/2018/wordml/cex" xmlns:w16cid="http://schemas.microsoft.com/office/word/2016/wordml/cid" xmlns:w16="http://schemas.microsoft.com/office/word/2018/wordml" xmlns:w16sdtdh="http://schemas.microsoft.com/office/word/2020/wordml/sdtdatahash" xmlns:w16se="http://schemas.microsoft.com/office/word/2015/wordml/symex" xmlns:wpg="http://schemas.microsoft.com/office/word/2010/wordprocessingGroup" xmlns:wpi="http://schemas.microsoft.com/office/word/2010/wordprocessingInk" xmlns:wne="http://schemas.microsoft.com/office/word/2006/wordml" xmlns:wps="http://schemas.microsoft.com/office/word/2010/wordprocessingShape" mc:Ignorable="w14 w15 w16se w16cid w16 w16cex w16sdtdh wp14">
+  <w:endnote w:type="separator" w:id="-1">
+    <w:p>
+      <w:pPr>
+        <w:spacing w:after="0" w:line="240" w:lineRule="auto"/>
+      </w:pPr>
+      <w:r>
+        <w:separator/>
+      </w:r>
+    </w:p>
+  </w:endnote>
+  <w:endnote w:type="continuationSeparator" w:id="0">
+    <w:p>
+      <w:pPr>
+        <w:spacing w:after="0" w:line="240" w:lineRule="auto"/>
+      </w:pPr>
+      <w:r>
+        <w:continuationSeparator/>
+      </w:r>
+    </w:p>
+  </w:endnote>
+</w:endnotes>
+</file>
+
+<file path=word/footer1.xml><?xml version="1.0" encoding="utf-8"?>
+<w:ftr xmlns:wpc="http://schemas.microsoft.com/office/word/2010/wordprocessingCanvas" xmlns:cx="http://schemas.microsoft.com/office/drawing/2014/chartex" xmlns:cx1="http://schemas.microsoft.com/office/drawing/2015/9/8/chartex" xmlns:cx2="http://schemas.microsoft.com/office/drawing/2015/10/21/chartex" xmlns:cx3="http://schemas.microsoft.com/office/drawing/2016/5/9/chartex" xmlns:cx4="http://schemas.microsoft.com/office/drawing/2016/5/10/chartex" xmlns:cx5="http://schemas.microsoft.com/office/drawing/2016/5/11/chartex" xmlns:cx6="http://schemas.microsoft.com/office/drawing/2016/5/12/chartex" xmlns:cx7="http://schemas.microsoft.com/office/drawing/2016/5/13/chartex" xmlns:cx8="http://schemas.microsoft.com/office/drawing/2016/5/14/chartex" xmlns:mc="http://schemas.openxmlformats.org/markup-compatibility/2006" xmlns:aink="http://schemas.microsoft.com/office/drawing/2016/ink" xmlns:am3d="http://schemas.microsoft.com/office/drawing/2017/model3d" xmlns:o="urn:schemas-microsoft-com:office:office" xmlns:r="http://schemas.openxmlformats.org/officeDocument/2006/relationships" xmlns:m="http://schemas.openxmlformats.org/officeDocument/2006/math" xmlns:v="urn:schemas-microsoft-com:vml" xmlns:wp14="http://schemas.microsoft.com/office/word/2010/wordprocessingDrawing" xmlns:wp="http://schemas.openxmlformats.org/drawingml/2006/wordprocessingDrawing" xmlns:w10="urn:schemas-microsoft-com:office:word" xmlns:w="http://schemas.openxmlformats.org/wordprocessingml/2006/main" xmlns:w14="http://schemas.microsoft.com/office/word/2010/wordml" xmlns:w15="http://schemas.microsoft.com/office/word/2012/wordml" xmlns:w16cex="http://schemas.microsoft.com/office/word/2018/wordml/cex" xmlns:w16cid="http://schemas.microsoft.com/office/word/2016/wordml/cid" xmlns:w16="http://schemas.microsoft.com/office/word/2018/wordml" xmlns:w16sdtdh="http://schemas.microsoft.com/office/word/2020/wordml/sdtdatahash" xmlns:w16se="http://schemas.microsoft.com/office/word/2015/wordml/symex" xmlns:wpg="http://schemas.microsoft.com/office/word/2010/wordprocessingGroup" xmlns:wpi="http://schemas.microsoft.com/office/word/2010/wordprocessingInk" xmlns:wne="http://schemas.microsoft.com/office/word/2006/wordml" xmlns:wps="http://schemas.microsoft.com/office/word/2010/wordprocessingShape" mc:Ignorable="w14 w15 w16se w16cid w16 w16cex w16sdtdh wp14">
+  <w:sdt>
+    <w:sdtPr>
+      <w:id w:val="-21862020"/>
+      <w:docPartObj>
+        <w:docPartGallery w:val="Page Numbers (Bottom of Page)"/>
+        <w:docPartUnique/>
+      </w:docPartObj>
+    </w:sdtPr>
+    <w:sdtContent>
+      <w:p>
+        <w:pPr>
+          <w:pStyle w:val="Fuzeile"/>
+          <w:jc w:val="right"/>
+        </w:pPr>
+        <w:r>
+          <w:fldChar w:fldCharType="begin"/>
+        </w:r>
+        <w:r>
+          <w:instrText>PAGE   \* MERGEFORMAT</w:instrText>
+        </w:r>
+        <w:r>
+          <w:fldChar w:fldCharType="separate"/>
+        </w:r>
+        <w:r>
+          <w:rPr>
+            <w:lang w:val="de-DE"/>
+          </w:rPr>
+          <w:t>2</w:t>
+        </w:r>
+        <w:r>
+          <w:fldChar w:fldCharType="end"/>
+        </w:r>
+      </w:p>
+    </w:sdtContent>
+  </w:sdt>
+  <w:p>
+    <w:pPr>
+      <w:pStyle w:val="Fuzeile"/>
+    </w:pPr>
+  </w:p>
+</w:ftr>
+</file>
+
+<file path=word/footnotes.xml><?xml version="1.0" encoding="utf-8"?>
+<w:footnotes xmlns:wpc="http://schemas.microsoft.com/office/word/2010/wordprocessingCanvas" xmlns:cx="http://schemas.microsoft.com/office/drawing/2014/chartex" xmlns:cx1="http://schemas.microsoft.com/office/drawing/2015/9/8/chartex" xmlns:cx2="http://schemas.microsoft.com/office/drawing/2015/10/21/chartex" xmlns:cx3="http://schemas.microsoft.com/office/drawing/2016/5/9/chartex" xmlns:cx4="http://schemas.microsoft.com/office/drawing/2016/5/10/chartex" xmlns:cx5="http://schemas.microsoft.com/office/drawing/2016/5/11/chartex" xmlns:cx6="http://schemas.microsoft.com/office/drawing/2016/5/12/chartex" xmlns:cx7="http://schemas.microsoft.com/office/drawing/2016/5/13/chartex" xmlns:cx8="http://schemas.microsoft.com/office/drawing/2016/5/14/chartex" xmlns:mc="http://schemas.openxmlformats.org/markup-compatibility/2006" xmlns:aink="http://schemas.microsoft.com/office/drawing/2016/ink" xmlns:am3d="http://schemas.microsoft.com/office/drawing/2017/model3d" xmlns:o="urn:schemas-microsoft-com:office:office" xmlns:r="http://schemas.openxmlformats.org/officeDocument/2006/relationships" xmlns:m="http://schemas.openxmlformats.org/officeDocument/2006/math" xmlns:v="urn:schemas-microsoft-com:vml" xmlns:wp14="http://schemas.microsoft.com/office/word/2010/wordprocessingDrawing" xmlns:wp="http://schemas.openxmlformats.org/drawingml/2006/wordprocessingDrawing" xmlns:w10="urn:schemas-microsoft-com:office:word" xmlns:w="http://schemas.openxmlformats.org/wordprocessingml/2006/main" xmlns:w14="http://schemas.microsoft.com/office/word/2010/wordml" xmlns:w15="http://schemas.microsoft.com/office/word/2012/wordml" xmlns:w16cex="http://schemas.microsoft.com/office/word/2018/wordml/cex" xmlns:w16cid="http://schemas.microsoft.com/office/word/2016/wordml/cid" xmlns:w16="http://schemas.microsoft.com/office/word/2018/wordml" xmlns:w16sdtdh="http://schemas.microsoft.com/office/word/2020/wordml/sdtdatahash" xmlns:w16se="http://schemas.microsoft.com/office/word/2015/wordml/symex" xmlns:wpg="http://schemas.microsoft.com/office/word/2010/wordprocessingGroup" xmlns:wpi="http://schemas.microsoft.com/office/word/2010/wordprocessingInk" xmlns:wne="http://schemas.microsoft.com/office/word/2006/wordml" xmlns:wps="http://schemas.microsoft.com/office/word/2010/wordprocessingShape" mc:Ignorable="w14 w15 w16se w16cid w16 w16cex w16sdtdh wp14">
+  <w:footnote w:type="separator" w:id="-1">
+    <w:p>
+      <w:pPr>
+        <w:spacing w:after="0" w:line="240" w:lineRule="auto"/>
+      </w:pPr>
+      <w:r>
+        <w:separator/>
+      </w:r>
+    </w:p>
+  </w:footnote>
+  <w:footnote w:type="continuationSeparator" w:id="0">
+    <w:p>
+      <w:pPr>
+        <w:spacing w:after="0" w:line="240" w:lineRule="auto"/>
+      </w:pPr>
+      <w:r>
+        <w:continuationSeparator/>
+      </w:r>
+    </w:p>
+  </w:footnote>
+</w:footnotes>
+</file>
+
+<file path=word/header1.xml><?xml version="1.0" encoding="utf-8"?>
+<w:hdr xmlns:wpc="http://schemas.microsoft.com/office/word/2010/wordprocessingCanvas" xmlns:cx="http://schemas.microsoft.com/office/drawing/2014/chartex" xmlns:cx1="http://schemas.microsoft.com/office/drawing/2015/9/8/chartex" xmlns:cx2="http://schemas.microsoft.com/office/drawing/2015/10/21/chartex" xmlns:cx3="http://schemas.microsoft.com/office/drawing/2016/5/9/chartex" xmlns:cx4="http://schemas.microsoft.com/office/drawing/2016/5/10/chartex" xmlns:cx5="http://schemas.microsoft.com/office/drawing/2016/5/11/chartex" xmlns:cx6="http://schemas.microsoft.com/office/drawing/2016/5/12/chartex" xmlns:cx7="http://schemas.microsoft.com/office/drawing/2016/5/13/chartex" xmlns:cx8="http://schemas.microsoft.com/office/drawing/2016/5/14/chartex" xmlns:mc="http://schemas.openxmlformats.org/markup-compatibility/2006" xmlns:aink="http://schemas.microsoft.com/office/drawing/2016/ink" xmlns:am3d="http://schemas.microsoft.com/office/drawing/2017/model3d" xmlns:o="urn:schemas-microsoft-com:office:office" xmlns:r="http://schemas.openxmlformats.org/officeDocument/2006/relationships" xmlns:m="http://schemas.openxmlformats.org/officeDocument/2006/math" xmlns:v="urn:schemas-microsoft-com:vml" xmlns:wp14="http://schemas.microsoft.com/office/word/2010/wordprocessingDrawing" xmlns:wp="http://schemas.openxmlformats.org/drawingml/2006/wordprocessingDrawing" xmlns:w10="urn:schemas-microsoft-com:office:word" xmlns:w="http://schemas.openxmlformats.org/wordprocessingml/2006/main" xmlns:w14="http://schemas.microsoft.com/office/word/2010/wordml" xmlns:w15="http://schemas.microsoft.com/office/word/2012/wordml" xmlns:w16cex="http://schemas.microsoft.com/office/word/2018/wordml/cex" xmlns:w16cid="http://schemas.microsoft.com/office/word/2016/wordml/cid" xmlns:w16="http://schemas.microsoft.com/office/word/2018/wordml" xmlns:w16sdtdh="http://schemas.microsoft.com/office/word/2020/wordml/sdtdatahash" xmlns:w16se="http://schemas.microsoft.com/office/word/2015/wordml/symex" xmlns:wpg="http://schemas.microsoft.com/office/word/2010/wordprocessingGroup" xmlns:wpi="http://schemas.microsoft.com/office/word/2010/wordprocessingInk" xmlns:wne="http://schemas.microsoft.com/office/word/2006/wordml" xmlns:wps="http://schemas.microsoft.com/office/word/2010/wordprocessingShape" mc:Ignorable="w14 w15 w16se w16cid w16 w16cex w16sdtdh wp14">
+  <w:p>
+    <w:pPr>
+      <w:pStyle w:val="Kopfzeile"/>
+      <w:tabs>
+        <w:tab w:val="clear" w:pos="4513"/>
+      </w:tabs>
+      <w:rPr>
+        <w:lang w:val="de-CH"/>
+      </w:rPr>
+    </w:pPr>
+    <w:r>
+      <w:rPr>
+        <w:lang w:val="de-CH"/>
+      </w:rPr>
+      <w:t>TBZ-IT</w:t>
+    </w:r>
+    <w:r>
+      <w:rPr>
+        <w:lang w:val="de-CH"/>
+      </w:rPr>
+      <w:tab/>
+      <w:t>Hatzikiriakos Ilias, Preter Nils</w:t>
+    </w:r>
+  </w:p>
+</w:hdr>
 </file>
 
 <file path=word/numbering.xml><?xml version="1.0" encoding="utf-8"?>
@@ -1722,6 +1936,50 @@
       <w:contextualSpacing/>
     </w:pPr>
   </w:style>
+  <w:style w:type="paragraph" w:styleId="Kopfzeile">
+    <w:name w:val="header"/>
+    <w:basedOn w:val="Standard"/>
+    <w:link w:val="KopfzeileZchn"/>
+    <w:uiPriority w:val="99"/>
+    <w:unhideWhenUsed/>
+    <w:rsid w:val="00060306"/>
+    <w:pPr>
+      <w:tabs>
+        <w:tab w:val="center" w:pos="4513"/>
+        <w:tab w:val="right" w:pos="9026"/>
+      </w:tabs>
+      <w:spacing w:after="0" w:line="240" w:lineRule="auto"/>
+    </w:pPr>
+  </w:style>
+  <w:style w:type="character" w:customStyle="1" w:styleId="KopfzeileZchn">
+    <w:name w:val="Kopfzeile Zchn"/>
+    <w:basedOn w:val="Absatz-Standardschriftart"/>
+    <w:link w:val="Kopfzeile"/>
+    <w:uiPriority w:val="99"/>
+    <w:rsid w:val="00060306"/>
+  </w:style>
+  <w:style w:type="paragraph" w:styleId="Fuzeile">
+    <w:name w:val="footer"/>
+    <w:basedOn w:val="Standard"/>
+    <w:link w:val="FuzeileZchn"/>
+    <w:uiPriority w:val="99"/>
+    <w:unhideWhenUsed/>
+    <w:rsid w:val="00060306"/>
+    <w:pPr>
+      <w:tabs>
+        <w:tab w:val="center" w:pos="4513"/>
+        <w:tab w:val="right" w:pos="9026"/>
+      </w:tabs>
+      <w:spacing w:after="0" w:line="240" w:lineRule="auto"/>
+    </w:pPr>
+  </w:style>
+  <w:style w:type="character" w:customStyle="1" w:styleId="FuzeileZchn">
+    <w:name w:val="Fußzeile Zchn"/>
+    <w:basedOn w:val="Absatz-Standardschriftart"/>
+    <w:link w:val="Fuzeile"/>
+    <w:uiPriority w:val="99"/>
+    <w:rsid w:val="00060306"/>
+  </w:style>
 </w:styles>
 </file>
 

</xml_diff>

<commit_message>
Added Goal of or Project and System Requirements in Documentation
</commit_message>
<xml_diff>
--- a/Tetris/Tetris_Documentation.docx
+++ b/Tetris/Tetris_Documentation.docx
@@ -26,13 +26,17 @@
     </w:p>
     <w:p>
       <w:pPr>
-        <w:pStyle w:val="Untertitel"/>
-        <w:rPr>
-          <w:lang w:val="de-CH"/>
-        </w:rPr>
-      </w:pPr>
-      <w:r>
-        <w:rPr>
+        <w:pStyle w:val="berschrift2"/>
+        <w:rPr>
+          <w:sz w:val="26"/>
+          <w:szCs w:val="26"/>
+          <w:lang w:val="de-CH"/>
+        </w:rPr>
+      </w:pPr>
+      <w:r>
+        <w:rPr>
+          <w:sz w:val="26"/>
+          <w:szCs w:val="26"/>
           <w:lang w:val="de-CH"/>
         </w:rPr>
         <w:t xml:space="preserve">Alle Klassen </w:t>
@@ -101,19 +105,25 @@
     </w:p>
     <w:p>
       <w:pPr>
-        <w:pStyle w:val="Untertitel"/>
-        <w:rPr>
-          <w:lang w:val="de-CH"/>
-        </w:rPr>
-      </w:pPr>
-      <w:r>
-        <w:rPr>
+        <w:pStyle w:val="berschrift2"/>
+        <w:rPr>
+          <w:sz w:val="26"/>
+          <w:szCs w:val="26"/>
+          <w:lang w:val="de-CH"/>
+        </w:rPr>
+      </w:pPr>
+      <w:r>
+        <w:rPr>
+          <w:sz w:val="26"/>
+          <w:szCs w:val="26"/>
           <w:lang w:val="de-CH"/>
         </w:rPr>
         <w:t>Funktionen</w:t>
       </w:r>
       <w:r>
         <w:rPr>
+          <w:sz w:val="26"/>
+          <w:szCs w:val="26"/>
           <w:lang w:val="de-CH"/>
         </w:rPr>
         <w:t xml:space="preserve"> im function.js</w:t>
@@ -409,6 +419,106 @@
           <w:lang w:val="de-CH"/>
         </w:rPr>
         <w:t>)</w:t>
+      </w:r>
+    </w:p>
+    <w:p>
+      <w:pPr>
+        <w:rPr>
+          <w:lang w:val="de-CH"/>
+        </w:rPr>
+      </w:pPr>
+    </w:p>
+    <w:p>
+      <w:pPr>
+        <w:pStyle w:val="berschrift2"/>
+        <w:rPr>
+          <w:sz w:val="26"/>
+          <w:szCs w:val="26"/>
+          <w:lang w:val="de-CH"/>
+        </w:rPr>
+      </w:pPr>
+      <w:r>
+        <w:rPr>
+          <w:sz w:val="26"/>
+          <w:szCs w:val="26"/>
+          <w:lang w:val="de-CH"/>
+        </w:rPr>
+        <w:t>Unser Ziel</w:t>
+      </w:r>
+    </w:p>
+    <w:p>
+      <w:pPr>
+        <w:rPr>
+          <w:lang w:val="de-CH"/>
+        </w:rPr>
+      </w:pPr>
+      <w:r>
+        <w:rPr>
+          <w:lang w:val="de-CH"/>
+        </w:rPr>
+        <w:t xml:space="preserve">Wir wollen ein Tetris machen. Um ein bisschen Variation in das Spiel reinzubringen, </w:t>
+      </w:r>
+      <w:r>
+        <w:rPr>
+          <w:lang w:val="de-CH"/>
+        </w:rPr>
+        <w:t xml:space="preserve">machen wir drei Schwierigkeitsgrade. Leicht, Mittel und Schwer. Beim Leichten Schwierigkeitsgrad fallen die Blöcke am langsamsten. Und beim Mittleren und Schwereren fallen die Blöcke schneller. </w:t>
+      </w:r>
+    </w:p>
+    <w:p>
+      <w:pPr>
+        <w:rPr>
+          <w:lang w:val="de-CH"/>
+        </w:rPr>
+      </w:pPr>
+    </w:p>
+    <w:p>
+      <w:pPr>
+        <w:pStyle w:val="berschrift2"/>
+        <w:rPr>
+          <w:sz w:val="26"/>
+          <w:szCs w:val="26"/>
+          <w:lang w:val="de-CH"/>
+        </w:rPr>
+      </w:pPr>
+      <w:r>
+        <w:rPr>
+          <w:sz w:val="26"/>
+          <w:szCs w:val="26"/>
+          <w:lang w:val="de-CH"/>
+        </w:rPr>
+        <w:t>System requirements</w:t>
+      </w:r>
+    </w:p>
+    <w:p>
+      <w:pPr>
+        <w:rPr>
+          <w:lang w:val="de-CH"/>
+        </w:rPr>
+      </w:pPr>
+      <w:r>
+        <w:rPr>
+          <w:lang w:val="de-CH"/>
+        </w:rPr>
+        <w:t xml:space="preserve">Ilias hat mit IntelliJ gearbeitet. Nils hat mit Visual Studio Code gearbeitet. Damit wir unseren Code </w:t>
+      </w:r>
+      <w:r>
+        <w:rPr>
+          <w:lang w:val="de-CH"/>
+        </w:rPr>
+        <w:t>uns teilen</w:t>
+      </w:r>
+      <w:r>
+        <w:rPr>
+          <w:lang w:val="de-CH"/>
+        </w:rPr>
+        <w:t xml:space="preserve"> konnten, haben wir Github verwendet. </w:t>
+      </w:r>
+      <w:r>
+        <w:rPr>
+          <w:lang w:val="de-CH"/>
+        </w:rPr>
+        <w:t xml:space="preserve">Wir haben die Sprachen HTML, PHP und Java Script. </w:t>
       </w:r>
     </w:p>
     <w:p>
@@ -472,6 +582,7 @@
         <w:docPartUnique/>
       </w:docPartObj>
     </w:sdtPr>
+    <w:sdtEndPr/>
     <w:sdtContent>
       <w:p>
         <w:pPr>
@@ -1338,7 +1449,6 @@
     <w:next w:val="Standard"/>
     <w:link w:val="berschrift2Zchn"/>
     <w:uiPriority w:val="9"/>
-    <w:semiHidden/>
     <w:unhideWhenUsed/>
     <w:qFormat/>
     <w:rsid w:val="008B0CAC"/>
@@ -1563,7 +1673,6 @@
     <w:basedOn w:val="Absatz-Standardschriftart"/>
     <w:link w:val="berschrift2"/>
     <w:uiPriority w:val="9"/>
-    <w:semiHidden/>
     <w:rsid w:val="008B0CAC"/>
     <w:rPr>
       <w:rFonts w:asciiTheme="majorHAnsi" w:eastAsiaTheme="majorEastAsia" w:hAnsiTheme="majorHAnsi" w:cstheme="majorBidi"/>

</xml_diff>

<commit_message>
Updated Documentation, added some Testcases and who worked on what
</commit_message>
<xml_diff>
--- a/Tetris/Tetris_Documentation.docx
+++ b/Tetris/Tetris_Documentation.docx
@@ -140,19 +140,11 @@
           <w:lang w:val="de-CH"/>
         </w:rPr>
       </w:pPr>
-      <w:proofErr w:type="gramStart"/>
-      <w:r>
-        <w:rPr>
-          <w:lang w:val="de-CH"/>
-        </w:rPr>
-        <w:t>draw(</w:t>
-      </w:r>
-      <w:proofErr w:type="gramEnd"/>
-      <w:r>
-        <w:rPr>
-          <w:lang w:val="de-CH"/>
-        </w:rPr>
-        <w:t>)</w:t>
+      <w:r>
+        <w:rPr>
+          <w:lang w:val="de-CH"/>
+        </w:rPr>
+        <w:t>draw()</w:t>
       </w:r>
     </w:p>
     <w:p>
@@ -166,19 +158,11 @@
           <w:lang w:val="de-CH"/>
         </w:rPr>
       </w:pPr>
-      <w:proofErr w:type="gramStart"/>
-      <w:r>
-        <w:rPr>
-          <w:lang w:val="de-CH"/>
-        </w:rPr>
-        <w:t>undraw(</w:t>
-      </w:r>
-      <w:proofErr w:type="gramEnd"/>
-      <w:r>
-        <w:rPr>
-          <w:lang w:val="de-CH"/>
-        </w:rPr>
-        <w:t>)</w:t>
+      <w:r>
+        <w:rPr>
+          <w:lang w:val="de-CH"/>
+        </w:rPr>
+        <w:t>undraw()</w:t>
       </w:r>
     </w:p>
     <w:p>
@@ -192,19 +176,11 @@
           <w:lang w:val="de-CH"/>
         </w:rPr>
       </w:pPr>
-      <w:proofErr w:type="gramStart"/>
-      <w:r>
-        <w:rPr>
-          <w:lang w:val="de-CH"/>
-        </w:rPr>
-        <w:t>control(</w:t>
-      </w:r>
-      <w:proofErr w:type="gramEnd"/>
-      <w:r>
-        <w:rPr>
-          <w:lang w:val="de-CH"/>
-        </w:rPr>
-        <w:t>)</w:t>
+      <w:r>
+        <w:rPr>
+          <w:lang w:val="de-CH"/>
+        </w:rPr>
+        <w:t>control()</w:t>
       </w:r>
     </w:p>
     <w:p>
@@ -218,19 +194,11 @@
           <w:lang w:val="de-CH"/>
         </w:rPr>
       </w:pPr>
-      <w:proofErr w:type="gramStart"/>
-      <w:r>
-        <w:rPr>
-          <w:lang w:val="de-CH"/>
-        </w:rPr>
-        <w:t>moveDown(</w:t>
-      </w:r>
-      <w:proofErr w:type="gramEnd"/>
-      <w:r>
-        <w:rPr>
-          <w:lang w:val="de-CH"/>
-        </w:rPr>
-        <w:t>)</w:t>
+      <w:r>
+        <w:rPr>
+          <w:lang w:val="de-CH"/>
+        </w:rPr>
+        <w:t>moveDown()</w:t>
       </w:r>
     </w:p>
     <w:p>
@@ -244,19 +212,11 @@
           <w:lang w:val="de-CH"/>
         </w:rPr>
       </w:pPr>
-      <w:proofErr w:type="gramStart"/>
-      <w:r>
-        <w:rPr>
-          <w:lang w:val="de-CH"/>
-        </w:rPr>
-        <w:t>freeze(</w:t>
-      </w:r>
-      <w:proofErr w:type="gramEnd"/>
-      <w:r>
-        <w:rPr>
-          <w:lang w:val="de-CH"/>
-        </w:rPr>
-        <w:t>)</w:t>
+      <w:r>
+        <w:rPr>
+          <w:lang w:val="de-CH"/>
+        </w:rPr>
+        <w:t>freeze()</w:t>
       </w:r>
     </w:p>
     <w:p>
@@ -270,19 +230,11 @@
           <w:lang w:val="de-CH"/>
         </w:rPr>
       </w:pPr>
-      <w:proofErr w:type="gramStart"/>
-      <w:r>
-        <w:rPr>
-          <w:lang w:val="de-CH"/>
-        </w:rPr>
-        <w:t>moveLeft(</w:t>
-      </w:r>
-      <w:proofErr w:type="gramEnd"/>
-      <w:r>
-        <w:rPr>
-          <w:lang w:val="de-CH"/>
-        </w:rPr>
-        <w:t>)</w:t>
+      <w:r>
+        <w:rPr>
+          <w:lang w:val="de-CH"/>
+        </w:rPr>
+        <w:t>moveLeft()</w:t>
       </w:r>
     </w:p>
     <w:p>
@@ -296,19 +248,11 @@
           <w:lang w:val="de-CH"/>
         </w:rPr>
       </w:pPr>
-      <w:proofErr w:type="gramStart"/>
-      <w:r>
-        <w:rPr>
-          <w:lang w:val="de-CH"/>
-        </w:rPr>
-        <w:t>moveRight(</w:t>
-      </w:r>
-      <w:proofErr w:type="gramEnd"/>
-      <w:r>
-        <w:rPr>
-          <w:lang w:val="de-CH"/>
-        </w:rPr>
-        <w:t>)</w:t>
+      <w:r>
+        <w:rPr>
+          <w:lang w:val="de-CH"/>
+        </w:rPr>
+        <w:t>moveRight()</w:t>
       </w:r>
     </w:p>
     <w:p>
@@ -322,19 +266,11 @@
           <w:lang w:val="de-CH"/>
         </w:rPr>
       </w:pPr>
-      <w:proofErr w:type="gramStart"/>
-      <w:r>
-        <w:rPr>
-          <w:lang w:val="de-CH"/>
-        </w:rPr>
-        <w:t>rotate(</w:t>
-      </w:r>
-      <w:proofErr w:type="gramEnd"/>
-      <w:r>
-        <w:rPr>
-          <w:lang w:val="de-CH"/>
-        </w:rPr>
-        <w:t>)</w:t>
+      <w:r>
+        <w:rPr>
+          <w:lang w:val="de-CH"/>
+        </w:rPr>
+        <w:t>rotate()</w:t>
       </w:r>
     </w:p>
     <w:p>
@@ -348,19 +284,11 @@
           <w:lang w:val="de-CH"/>
         </w:rPr>
       </w:pPr>
-      <w:proofErr w:type="gramStart"/>
-      <w:r>
-        <w:rPr>
-          <w:lang w:val="de-CH"/>
-        </w:rPr>
-        <w:t>displayShape(</w:t>
-      </w:r>
-      <w:proofErr w:type="gramEnd"/>
-      <w:r>
-        <w:rPr>
-          <w:lang w:val="de-CH"/>
-        </w:rPr>
-        <w:t>)</w:t>
+      <w:r>
+        <w:rPr>
+          <w:lang w:val="de-CH"/>
+        </w:rPr>
+        <w:t>displayShape()</w:t>
       </w:r>
     </w:p>
     <w:p>
@@ -374,7 +302,6 @@
           <w:lang w:val="de-CH"/>
         </w:rPr>
       </w:pPr>
-      <w:proofErr w:type="gramStart"/>
       <w:r>
         <w:rPr>
           <w:lang w:val="de-CH"/>
@@ -385,14 +312,7 @@
         <w:rPr>
           <w:lang w:val="de-CH"/>
         </w:rPr>
-        <w:t>(</w:t>
-      </w:r>
-      <w:proofErr w:type="gramEnd"/>
-      <w:r>
-        <w:rPr>
-          <w:lang w:val="de-CH"/>
-        </w:rPr>
-        <w:t>)</w:t>
+        <w:t>()</w:t>
       </w:r>
     </w:p>
     <w:p>
@@ -406,19 +326,11 @@
           <w:lang w:val="de-CH"/>
         </w:rPr>
       </w:pPr>
-      <w:proofErr w:type="gramStart"/>
-      <w:r>
-        <w:rPr>
-          <w:lang w:val="de-CH"/>
-        </w:rPr>
-        <w:t>gameOver(</w:t>
-      </w:r>
-      <w:proofErr w:type="gramEnd"/>
-      <w:r>
-        <w:rPr>
-          <w:lang w:val="de-CH"/>
-        </w:rPr>
-        <w:t>)</w:t>
+      <w:r>
+        <w:rPr>
+          <w:lang w:val="de-CH"/>
+        </w:rPr>
+        <w:t>gameOver()</w:t>
       </w:r>
     </w:p>
     <w:p>
@@ -518,22 +430,150 @@
         <w:rPr>
           <w:lang w:val="de-CH"/>
         </w:rPr>
-        <w:t xml:space="preserve">Wir haben die Sprachen HTML, PHP und Java Script. </w:t>
-      </w:r>
-    </w:p>
-    <w:p>
-      <w:pPr>
-        <w:rPr>
-          <w:lang w:val="de-CH"/>
-        </w:rPr>
-      </w:pPr>
-    </w:p>
-    <w:p>
-      <w:pPr>
-        <w:rPr>
-          <w:lang w:val="de-CH"/>
-        </w:rPr>
-      </w:pPr>
+        <w:t>Wir haben die Sprachen HTML, PHP und Java Script</w:t>
+      </w:r>
+      <w:r>
+        <w:rPr>
+          <w:lang w:val="de-CH"/>
+        </w:rPr>
+        <w:t xml:space="preserve"> verwendet. </w:t>
+      </w:r>
+    </w:p>
+    <w:p>
+      <w:pPr>
+        <w:rPr>
+          <w:lang w:val="de-CH"/>
+        </w:rPr>
+      </w:pPr>
+    </w:p>
+    <w:p>
+      <w:pPr>
+        <w:pStyle w:val="berschrift2"/>
+        <w:rPr>
+          <w:sz w:val="26"/>
+          <w:szCs w:val="26"/>
+          <w:lang w:val="de-CH"/>
+        </w:rPr>
+      </w:pPr>
+      <w:r>
+        <w:rPr>
+          <w:sz w:val="26"/>
+          <w:szCs w:val="26"/>
+          <w:lang w:val="de-CH"/>
+        </w:rPr>
+        <w:t xml:space="preserve">Wer hat an was gearbeitet </w:t>
+      </w:r>
+    </w:p>
+    <w:p>
+      <w:pPr>
+        <w:rPr>
+          <w:lang w:val="de-CH"/>
+        </w:rPr>
+      </w:pPr>
+      <w:r>
+        <w:rPr>
+          <w:lang w:val="de-CH"/>
+        </w:rPr>
+        <w:t xml:space="preserve">Ilias hat vorallem am Javascript Code gearbeitet. Nils hat sich vorallem um die Datenbank und dem PHP-File gekümmert und auch beim Code mitgeholfen. </w:t>
+      </w:r>
+    </w:p>
+    <w:p>
+      <w:pPr>
+        <w:rPr>
+          <w:lang w:val="de-CH"/>
+        </w:rPr>
+      </w:pPr>
+    </w:p>
+    <w:p>
+      <w:pPr>
+        <w:pStyle w:val="berschrift2"/>
+        <w:rPr>
+          <w:sz w:val="26"/>
+          <w:szCs w:val="26"/>
+          <w:lang w:val="de-CH"/>
+        </w:rPr>
+      </w:pPr>
+      <w:r>
+        <w:rPr>
+          <w:sz w:val="26"/>
+          <w:szCs w:val="26"/>
+          <w:lang w:val="de-CH"/>
+        </w:rPr>
+        <w:t xml:space="preserve">Testing </w:t>
+      </w:r>
+    </w:p>
+    <w:p>
+      <w:pPr>
+        <w:rPr>
+          <w:lang w:val="de-CH"/>
+        </w:rPr>
+      </w:pPr>
+    </w:p>
+    <w:p>
+      <w:pPr>
+        <w:pStyle w:val="Listenabsatz"/>
+        <w:numPr>
+          <w:ilvl w:val="0"/>
+          <w:numId w:val="4"/>
+        </w:numPr>
+        <w:rPr>
+          <w:lang w:val="de-CH"/>
+        </w:rPr>
+      </w:pPr>
+      <w:r>
+        <w:rPr>
+          <w:lang w:val="de-CH"/>
+        </w:rPr>
+        <w:t xml:space="preserve">Die Blöcke gehen beim Drehen nicht zum Rand heraus. </w:t>
+      </w:r>
+    </w:p>
+    <w:p>
+      <w:pPr>
+        <w:pStyle w:val="Listenabsatz"/>
+        <w:numPr>
+          <w:ilvl w:val="0"/>
+          <w:numId w:val="4"/>
+        </w:numPr>
+        <w:rPr>
+          <w:lang w:val="de-CH"/>
+        </w:rPr>
+      </w:pPr>
+      <w:r>
+        <w:rPr>
+          <w:lang w:val="de-CH"/>
+        </w:rPr>
+        <w:t xml:space="preserve">Die Blöcke kann man mit eigener Kontrolle schneller herunterfahren. </w:t>
+      </w:r>
+    </w:p>
+    <w:p>
+      <w:pPr>
+        <w:pStyle w:val="Listenabsatz"/>
+        <w:numPr>
+          <w:ilvl w:val="0"/>
+          <w:numId w:val="4"/>
+        </w:numPr>
+        <w:rPr>
+          <w:lang w:val="de-CH"/>
+        </w:rPr>
+      </w:pPr>
+      <w:r>
+        <w:rPr>
+          <w:lang w:val="de-CH"/>
+        </w:rPr>
+        <w:t>Die Blöcke gehen weg, sobald man eine Reihe voll hat</w:t>
+      </w:r>
+      <w:r>
+        <w:rPr>
+          <w:lang w:val="de-CH"/>
+        </w:rPr>
+        <w:t xml:space="preserve"> nach</w:t>
+      </w:r>
+      <w:r>
+        <w:rPr>
+          <w:lang w:val="de-CH"/>
+        </w:rPr>
+        <w:t xml:space="preserve"> unten. </w:t>
+      </w:r>
     </w:p>
     <w:sectPr>
       <w:headerReference w:type="default" r:id="rId7"/>
@@ -1010,14 +1050,103 @@
       </w:rPr>
     </w:lvl>
   </w:abstractNum>
-  <w:num w:numId="1">
+  <w:abstractNum w:abstractNumId="3" w15:restartNumberingAfterBreak="0">
+    <w:nsid w:val="5942782E"/>
+    <w:multiLevelType w:val="hybridMultilevel"/>
+    <w:tmpl w:val="A190911E"/>
+    <w:lvl w:ilvl="0" w:tplc="1000000F">
+      <w:start w:val="1"/>
+      <w:numFmt w:val="decimal"/>
+      <w:lvlText w:val="%1."/>
+      <w:lvlJc w:val="left"/>
+      <w:pPr>
+        <w:ind w:left="720" w:hanging="360"/>
+      </w:pPr>
+    </w:lvl>
+    <w:lvl w:ilvl="1" w:tplc="10000019" w:tentative="1">
+      <w:start w:val="1"/>
+      <w:numFmt w:val="lowerLetter"/>
+      <w:lvlText w:val="%2."/>
+      <w:lvlJc w:val="left"/>
+      <w:pPr>
+        <w:ind w:left="1440" w:hanging="360"/>
+      </w:pPr>
+    </w:lvl>
+    <w:lvl w:ilvl="2" w:tplc="1000001B" w:tentative="1">
+      <w:start w:val="1"/>
+      <w:numFmt w:val="lowerRoman"/>
+      <w:lvlText w:val="%3."/>
+      <w:lvlJc w:val="right"/>
+      <w:pPr>
+        <w:ind w:left="2160" w:hanging="180"/>
+      </w:pPr>
+    </w:lvl>
+    <w:lvl w:ilvl="3" w:tplc="1000000F" w:tentative="1">
+      <w:start w:val="1"/>
+      <w:numFmt w:val="decimal"/>
+      <w:lvlText w:val="%4."/>
+      <w:lvlJc w:val="left"/>
+      <w:pPr>
+        <w:ind w:left="2880" w:hanging="360"/>
+      </w:pPr>
+    </w:lvl>
+    <w:lvl w:ilvl="4" w:tplc="10000019" w:tentative="1">
+      <w:start w:val="1"/>
+      <w:numFmt w:val="lowerLetter"/>
+      <w:lvlText w:val="%5."/>
+      <w:lvlJc w:val="left"/>
+      <w:pPr>
+        <w:ind w:left="3600" w:hanging="360"/>
+      </w:pPr>
+    </w:lvl>
+    <w:lvl w:ilvl="5" w:tplc="1000001B" w:tentative="1">
+      <w:start w:val="1"/>
+      <w:numFmt w:val="lowerRoman"/>
+      <w:lvlText w:val="%6."/>
+      <w:lvlJc w:val="right"/>
+      <w:pPr>
+        <w:ind w:left="4320" w:hanging="180"/>
+      </w:pPr>
+    </w:lvl>
+    <w:lvl w:ilvl="6" w:tplc="1000000F" w:tentative="1">
+      <w:start w:val="1"/>
+      <w:numFmt w:val="decimal"/>
+      <w:lvlText w:val="%7."/>
+      <w:lvlJc w:val="left"/>
+      <w:pPr>
+        <w:ind w:left="5040" w:hanging="360"/>
+      </w:pPr>
+    </w:lvl>
+    <w:lvl w:ilvl="7" w:tplc="10000019" w:tentative="1">
+      <w:start w:val="1"/>
+      <w:numFmt w:val="lowerLetter"/>
+      <w:lvlText w:val="%8."/>
+      <w:lvlJc w:val="left"/>
+      <w:pPr>
+        <w:ind w:left="5760" w:hanging="360"/>
+      </w:pPr>
+    </w:lvl>
+    <w:lvl w:ilvl="8" w:tplc="1000001B" w:tentative="1">
+      <w:start w:val="1"/>
+      <w:numFmt w:val="lowerRoman"/>
+      <w:lvlText w:val="%9."/>
+      <w:lvlJc w:val="right"/>
+      <w:pPr>
+        <w:ind w:left="6480" w:hanging="180"/>
+      </w:pPr>
+    </w:lvl>
+  </w:abstractNum>
+  <w:num w:numId="1" w16cid:durableId="571425650">
     <w:abstractNumId w:val="1"/>
   </w:num>
-  <w:num w:numId="2">
+  <w:num w:numId="2" w16cid:durableId="768084702">
     <w:abstractNumId w:val="2"/>
   </w:num>
-  <w:num w:numId="3">
+  <w:num w:numId="3" w16cid:durableId="1589537032">
     <w:abstractNumId w:val="0"/>
+  </w:num>
+  <w:num w:numId="4" w16cid:durableId="982542161">
+    <w:abstractNumId w:val="3"/>
   </w:num>
 </w:numbering>
 </file>

</xml_diff>

<commit_message>
updated Documentation. Made an update in database.php
</commit_message>
<xml_diff>
--- a/Tetris/Tetris_Documentation.docx
+++ b/Tetris/Tetris_Documentation.docx
@@ -1,6 +1,6 @@
 
 <file path=word/document.xml><?xml version="1.0" encoding="utf-8"?>
-<w:document xmlns:wpc="http://schemas.microsoft.com/office/word/2010/wordprocessingCanvas" xmlns:cx="http://schemas.microsoft.com/office/drawing/2014/chartex" xmlns:cx1="http://schemas.microsoft.com/office/drawing/2015/9/8/chartex" xmlns:cx2="http://schemas.microsoft.com/office/drawing/2015/10/21/chartex" xmlns:cx3="http://schemas.microsoft.com/office/drawing/2016/5/9/chartex" xmlns:cx4="http://schemas.microsoft.com/office/drawing/2016/5/10/chartex" xmlns:cx5="http://schemas.microsoft.com/office/drawing/2016/5/11/chartex" xmlns:cx6="http://schemas.microsoft.com/office/drawing/2016/5/12/chartex" xmlns:cx7="http://schemas.microsoft.com/office/drawing/2016/5/13/chartex" xmlns:cx8="http://schemas.microsoft.com/office/drawing/2016/5/14/chartex" xmlns:mc="http://schemas.openxmlformats.org/markup-compatibility/2006" xmlns:aink="http://schemas.microsoft.com/office/drawing/2016/ink" xmlns:am3d="http://schemas.microsoft.com/office/drawing/2017/model3d" xmlns:o="urn:schemas-microsoft-com:office:office" xmlns:r="http://schemas.openxmlformats.org/officeDocument/2006/relationships" xmlns:m="http://schemas.openxmlformats.org/officeDocument/2006/math" xmlns:v="urn:schemas-microsoft-com:vml" xmlns:wp14="http://schemas.microsoft.com/office/word/2010/wordprocessingDrawing" xmlns:wp="http://schemas.openxmlformats.org/drawingml/2006/wordprocessingDrawing" xmlns:w10="urn:schemas-microsoft-com:office:word" xmlns:w="http://schemas.openxmlformats.org/wordprocessingml/2006/main" xmlns:w14="http://schemas.microsoft.com/office/word/2010/wordml" xmlns:w15="http://schemas.microsoft.com/office/word/2012/wordml" xmlns:w16cex="http://schemas.microsoft.com/office/word/2018/wordml/cex" xmlns:w16cid="http://schemas.microsoft.com/office/word/2016/wordml/cid" xmlns:w16="http://schemas.microsoft.com/office/word/2018/wordml" xmlns:w16sdtdh="http://schemas.microsoft.com/office/word/2020/wordml/sdtdatahash" xmlns:w16se="http://schemas.microsoft.com/office/word/2015/wordml/symex" xmlns:wpg="http://schemas.microsoft.com/office/word/2010/wordprocessingGroup" xmlns:wpi="http://schemas.microsoft.com/office/word/2010/wordprocessingInk" xmlns:wne="http://schemas.microsoft.com/office/word/2006/wordml" xmlns:wps="http://schemas.microsoft.com/office/word/2010/wordprocessingShape" mc:Ignorable="w14 w15 w16se w16cid w16 w16cex w16sdtdh wp14">
+<w:document xmlns:wpc="http://schemas.microsoft.com/office/word/2010/wordprocessingCanvas" xmlns:cx="http://schemas.microsoft.com/office/drawing/2014/chartex" xmlns:cx1="http://schemas.microsoft.com/office/drawing/2015/9/8/chartex" xmlns:cx2="http://schemas.microsoft.com/office/drawing/2015/10/21/chartex" xmlns:cx3="http://schemas.microsoft.com/office/drawing/2016/5/9/chartex" xmlns:cx4="http://schemas.microsoft.com/office/drawing/2016/5/10/chartex" xmlns:cx5="http://schemas.microsoft.com/office/drawing/2016/5/11/chartex" xmlns:cx6="http://schemas.microsoft.com/office/drawing/2016/5/12/chartex" xmlns:cx7="http://schemas.microsoft.com/office/drawing/2016/5/13/chartex" xmlns:cx8="http://schemas.microsoft.com/office/drawing/2016/5/14/chartex" xmlns:mc="http://schemas.openxmlformats.org/markup-compatibility/2006" xmlns:aink="http://schemas.microsoft.com/office/drawing/2016/ink" xmlns:am3d="http://schemas.microsoft.com/office/drawing/2017/model3d" xmlns:o="urn:schemas-microsoft-com:office:office" xmlns:oel="http://schemas.microsoft.com/office/2019/extlst" xmlns:r="http://schemas.openxmlformats.org/officeDocument/2006/relationships" xmlns:m="http://schemas.openxmlformats.org/officeDocument/2006/math" xmlns:v="urn:schemas-microsoft-com:vml" xmlns:wp14="http://schemas.microsoft.com/office/word/2010/wordprocessingDrawing" xmlns:wp="http://schemas.openxmlformats.org/drawingml/2006/wordprocessingDrawing" xmlns:w10="urn:schemas-microsoft-com:office:word" xmlns:w="http://schemas.openxmlformats.org/wordprocessingml/2006/main" xmlns:w14="http://schemas.microsoft.com/office/word/2010/wordml" xmlns:w15="http://schemas.microsoft.com/office/word/2012/wordml" xmlns:w16cex="http://schemas.microsoft.com/office/word/2018/wordml/cex" xmlns:w16cid="http://schemas.microsoft.com/office/word/2016/wordml/cid" xmlns:w16="http://schemas.microsoft.com/office/word/2018/wordml" xmlns:w16sdtdh="http://schemas.microsoft.com/office/word/2020/wordml/sdtdatahash" xmlns:w16se="http://schemas.microsoft.com/office/word/2015/wordml/symex" xmlns:wpg="http://schemas.microsoft.com/office/word/2010/wordprocessingGroup" xmlns:wpi="http://schemas.microsoft.com/office/word/2010/wordprocessingInk" xmlns:wne="http://schemas.microsoft.com/office/word/2006/wordml" xmlns:wps="http://schemas.microsoft.com/office/word/2010/wordprocessingShape" mc:Ignorable="w14 w15 w16se w16cid w16 w16cex w16sdtdh wp14">
   <w:body>
     <w:p>
       <w:pPr>
@@ -98,6 +98,78 @@
     </w:p>
     <w:p>
       <w:pPr>
+        <w:pStyle w:val="Listenabsatz"/>
+        <w:numPr>
+          <w:ilvl w:val="0"/>
+          <w:numId w:val="3"/>
+        </w:numPr>
+        <w:rPr>
+          <w:lang w:val="de-CH"/>
+        </w:rPr>
+      </w:pPr>
+      <w:r>
+        <w:rPr>
+          <w:lang w:val="de-CH"/>
+        </w:rPr>
+        <w:t>constant.js</w:t>
+      </w:r>
+    </w:p>
+    <w:p>
+      <w:pPr>
+        <w:pStyle w:val="Listenabsatz"/>
+        <w:numPr>
+          <w:ilvl w:val="0"/>
+          <w:numId w:val="3"/>
+        </w:numPr>
+        <w:rPr>
+          <w:lang w:val="de-CH"/>
+        </w:rPr>
+      </w:pPr>
+      <w:r>
+        <w:rPr>
+          <w:lang w:val="de-CH"/>
+        </w:rPr>
+        <w:t>database.inc</w:t>
+      </w:r>
+    </w:p>
+    <w:p>
+      <w:pPr>
+        <w:pStyle w:val="Listenabsatz"/>
+        <w:numPr>
+          <w:ilvl w:val="0"/>
+          <w:numId w:val="3"/>
+        </w:numPr>
+        <w:rPr>
+          <w:lang w:val="de-CH"/>
+        </w:rPr>
+      </w:pPr>
+      <w:r>
+        <w:rPr>
+          <w:lang w:val="de-CH"/>
+        </w:rPr>
+        <w:t>database.php</w:t>
+      </w:r>
+    </w:p>
+    <w:p>
+      <w:pPr>
+        <w:pStyle w:val="Listenabsatz"/>
+        <w:numPr>
+          <w:ilvl w:val="0"/>
+          <w:numId w:val="3"/>
+        </w:numPr>
+        <w:rPr>
+          <w:lang w:val="de-CH"/>
+        </w:rPr>
+      </w:pPr>
+      <w:r>
+        <w:rPr>
+          <w:lang w:val="de-CH"/>
+        </w:rPr>
+        <w:t>name.js</w:t>
+      </w:r>
+    </w:p>
+    <w:p>
+      <w:pPr>
         <w:rPr>
           <w:lang w:val="de-CH"/>
         </w:rPr>
@@ -140,11 +212,19 @@
           <w:lang w:val="de-CH"/>
         </w:rPr>
       </w:pPr>
-      <w:r>
-        <w:rPr>
-          <w:lang w:val="de-CH"/>
-        </w:rPr>
-        <w:t>draw()</w:t>
+      <w:proofErr w:type="gramStart"/>
+      <w:r>
+        <w:rPr>
+          <w:lang w:val="de-CH"/>
+        </w:rPr>
+        <w:t>draw(</w:t>
+      </w:r>
+      <w:proofErr w:type="gramEnd"/>
+      <w:r>
+        <w:rPr>
+          <w:lang w:val="de-CH"/>
+        </w:rPr>
+        <w:t>)</w:t>
       </w:r>
     </w:p>
     <w:p>
@@ -158,11 +238,19 @@
           <w:lang w:val="de-CH"/>
         </w:rPr>
       </w:pPr>
-      <w:r>
-        <w:rPr>
-          <w:lang w:val="de-CH"/>
-        </w:rPr>
-        <w:t>undraw()</w:t>
+      <w:proofErr w:type="gramStart"/>
+      <w:r>
+        <w:rPr>
+          <w:lang w:val="de-CH"/>
+        </w:rPr>
+        <w:t>undraw(</w:t>
+      </w:r>
+      <w:proofErr w:type="gramEnd"/>
+      <w:r>
+        <w:rPr>
+          <w:lang w:val="de-CH"/>
+        </w:rPr>
+        <w:t>)</w:t>
       </w:r>
     </w:p>
     <w:p>
@@ -176,11 +264,19 @@
           <w:lang w:val="de-CH"/>
         </w:rPr>
       </w:pPr>
-      <w:r>
-        <w:rPr>
-          <w:lang w:val="de-CH"/>
-        </w:rPr>
-        <w:t>control()</w:t>
+      <w:proofErr w:type="gramStart"/>
+      <w:r>
+        <w:rPr>
+          <w:lang w:val="de-CH"/>
+        </w:rPr>
+        <w:t>control(</w:t>
+      </w:r>
+      <w:proofErr w:type="gramEnd"/>
+      <w:r>
+        <w:rPr>
+          <w:lang w:val="de-CH"/>
+        </w:rPr>
+        <w:t>)</w:t>
       </w:r>
     </w:p>
     <w:p>
@@ -194,11 +290,19 @@
           <w:lang w:val="de-CH"/>
         </w:rPr>
       </w:pPr>
-      <w:r>
-        <w:rPr>
-          <w:lang w:val="de-CH"/>
-        </w:rPr>
-        <w:t>moveDown()</w:t>
+      <w:proofErr w:type="gramStart"/>
+      <w:r>
+        <w:rPr>
+          <w:lang w:val="de-CH"/>
+        </w:rPr>
+        <w:t>moveDown(</w:t>
+      </w:r>
+      <w:proofErr w:type="gramEnd"/>
+      <w:r>
+        <w:rPr>
+          <w:lang w:val="de-CH"/>
+        </w:rPr>
+        <w:t>)</w:t>
       </w:r>
     </w:p>
     <w:p>
@@ -212,11 +316,19 @@
           <w:lang w:val="de-CH"/>
         </w:rPr>
       </w:pPr>
-      <w:r>
-        <w:rPr>
-          <w:lang w:val="de-CH"/>
-        </w:rPr>
-        <w:t>freeze()</w:t>
+      <w:proofErr w:type="gramStart"/>
+      <w:r>
+        <w:rPr>
+          <w:lang w:val="de-CH"/>
+        </w:rPr>
+        <w:t>freeze(</w:t>
+      </w:r>
+      <w:proofErr w:type="gramEnd"/>
+      <w:r>
+        <w:rPr>
+          <w:lang w:val="de-CH"/>
+        </w:rPr>
+        <w:t>)</w:t>
       </w:r>
     </w:p>
     <w:p>
@@ -230,11 +342,19 @@
           <w:lang w:val="de-CH"/>
         </w:rPr>
       </w:pPr>
-      <w:r>
-        <w:rPr>
-          <w:lang w:val="de-CH"/>
-        </w:rPr>
-        <w:t>moveLeft()</w:t>
+      <w:proofErr w:type="gramStart"/>
+      <w:r>
+        <w:rPr>
+          <w:lang w:val="de-CH"/>
+        </w:rPr>
+        <w:t>moveLeft(</w:t>
+      </w:r>
+      <w:proofErr w:type="gramEnd"/>
+      <w:r>
+        <w:rPr>
+          <w:lang w:val="de-CH"/>
+        </w:rPr>
+        <w:t>)</w:t>
       </w:r>
     </w:p>
     <w:p>
@@ -248,11 +368,19 @@
           <w:lang w:val="de-CH"/>
         </w:rPr>
       </w:pPr>
-      <w:r>
-        <w:rPr>
-          <w:lang w:val="de-CH"/>
-        </w:rPr>
-        <w:t>moveRight()</w:t>
+      <w:proofErr w:type="gramStart"/>
+      <w:r>
+        <w:rPr>
+          <w:lang w:val="de-CH"/>
+        </w:rPr>
+        <w:t>moveRight(</w:t>
+      </w:r>
+      <w:proofErr w:type="gramEnd"/>
+      <w:r>
+        <w:rPr>
+          <w:lang w:val="de-CH"/>
+        </w:rPr>
+        <w:t>)</w:t>
       </w:r>
     </w:p>
     <w:p>
@@ -266,11 +394,19 @@
           <w:lang w:val="de-CH"/>
         </w:rPr>
       </w:pPr>
-      <w:r>
-        <w:rPr>
-          <w:lang w:val="de-CH"/>
-        </w:rPr>
-        <w:t>rotate()</w:t>
+      <w:proofErr w:type="gramStart"/>
+      <w:r>
+        <w:rPr>
+          <w:lang w:val="de-CH"/>
+        </w:rPr>
+        <w:t>rotate(</w:t>
+      </w:r>
+      <w:proofErr w:type="gramEnd"/>
+      <w:r>
+        <w:rPr>
+          <w:lang w:val="de-CH"/>
+        </w:rPr>
+        <w:t>)</w:t>
       </w:r>
     </w:p>
     <w:p>
@@ -284,11 +420,19 @@
           <w:lang w:val="de-CH"/>
         </w:rPr>
       </w:pPr>
-      <w:r>
-        <w:rPr>
-          <w:lang w:val="de-CH"/>
-        </w:rPr>
-        <w:t>displayShape()</w:t>
+      <w:proofErr w:type="gramStart"/>
+      <w:r>
+        <w:rPr>
+          <w:lang w:val="de-CH"/>
+        </w:rPr>
+        <w:t>displayShape(</w:t>
+      </w:r>
+      <w:proofErr w:type="gramEnd"/>
+      <w:r>
+        <w:rPr>
+          <w:lang w:val="de-CH"/>
+        </w:rPr>
+        <w:t>)</w:t>
       </w:r>
     </w:p>
     <w:p>
@@ -302,6 +446,7 @@
           <w:lang w:val="de-CH"/>
         </w:rPr>
       </w:pPr>
+      <w:proofErr w:type="gramStart"/>
       <w:r>
         <w:rPr>
           <w:lang w:val="de-CH"/>
@@ -312,7 +457,14 @@
         <w:rPr>
           <w:lang w:val="de-CH"/>
         </w:rPr>
-        <w:t>()</w:t>
+        <w:t>(</w:t>
+      </w:r>
+      <w:proofErr w:type="gramEnd"/>
+      <w:r>
+        <w:rPr>
+          <w:lang w:val="de-CH"/>
+        </w:rPr>
+        <w:t>)</w:t>
       </w:r>
     </w:p>
     <w:p>
@@ -326,11 +478,19 @@
           <w:lang w:val="de-CH"/>
         </w:rPr>
       </w:pPr>
-      <w:r>
-        <w:rPr>
-          <w:lang w:val="de-CH"/>
-        </w:rPr>
-        <w:t>gameOver()</w:t>
+      <w:proofErr w:type="gramStart"/>
+      <w:r>
+        <w:rPr>
+          <w:lang w:val="de-CH"/>
+        </w:rPr>
+        <w:t>gameOver(</w:t>
+      </w:r>
+      <w:proofErr w:type="gramEnd"/>
+      <w:r>
+        <w:rPr>
+          <w:lang w:val="de-CH"/>
+        </w:rPr>
+        <w:t>)</w:t>
       </w:r>
     </w:p>
     <w:p>
@@ -524,6 +684,7 @@
         <w:rPr>
           <w:lang w:val="de-CH"/>
         </w:rPr>
+        <w:lastRenderedPageBreak/>
         <w:t xml:space="preserve">Die Blöcke gehen beim Drehen nicht zum Rand heraus. </w:t>
       </w:r>
     </w:p>
@@ -588,7 +749,7 @@
 </file>
 
 <file path=word/endnotes.xml><?xml version="1.0" encoding="utf-8"?>
-<w:endnotes xmlns:wpc="http://schemas.microsoft.com/office/word/2010/wordprocessingCanvas" xmlns:cx="http://schemas.microsoft.com/office/drawing/2014/chartex" xmlns:cx1="http://schemas.microsoft.com/office/drawing/2015/9/8/chartex" xmlns:cx2="http://schemas.microsoft.com/office/drawing/2015/10/21/chartex" xmlns:cx3="http://schemas.microsoft.com/office/drawing/2016/5/9/chartex" xmlns:cx4="http://schemas.microsoft.com/office/drawing/2016/5/10/chartex" xmlns:cx5="http://schemas.microsoft.com/office/drawing/2016/5/11/chartex" xmlns:cx6="http://schemas.microsoft.com/office/drawing/2016/5/12/chartex" xmlns:cx7="http://schemas.microsoft.com/office/drawing/2016/5/13/chartex" xmlns:cx8="http://schemas.microsoft.com/office/drawing/2016/5/14/chartex" xmlns:mc="http://schemas.openxmlformats.org/markup-compatibility/2006" xmlns:aink="http://schemas.microsoft.com/office/drawing/2016/ink" xmlns:am3d="http://schemas.microsoft.com/office/drawing/2017/model3d" xmlns:o="urn:schemas-microsoft-com:office:office" xmlns:r="http://schemas.openxmlformats.org/officeDocument/2006/relationships" xmlns:m="http://schemas.openxmlformats.org/officeDocument/2006/math" xmlns:v="urn:schemas-microsoft-com:vml" xmlns:wp14="http://schemas.microsoft.com/office/word/2010/wordprocessingDrawing" xmlns:wp="http://schemas.openxmlformats.org/drawingml/2006/wordprocessingDrawing" xmlns:w10="urn:schemas-microsoft-com:office:word" xmlns:w="http://schemas.openxmlformats.org/wordprocessingml/2006/main" xmlns:w14="http://schemas.microsoft.com/office/word/2010/wordml" xmlns:w15="http://schemas.microsoft.com/office/word/2012/wordml" xmlns:w16cex="http://schemas.microsoft.com/office/word/2018/wordml/cex" xmlns:w16cid="http://schemas.microsoft.com/office/word/2016/wordml/cid" xmlns:w16="http://schemas.microsoft.com/office/word/2018/wordml" xmlns:w16sdtdh="http://schemas.microsoft.com/office/word/2020/wordml/sdtdatahash" xmlns:w16se="http://schemas.microsoft.com/office/word/2015/wordml/symex" xmlns:wpg="http://schemas.microsoft.com/office/word/2010/wordprocessingGroup" xmlns:wpi="http://schemas.microsoft.com/office/word/2010/wordprocessingInk" xmlns:wne="http://schemas.microsoft.com/office/word/2006/wordml" xmlns:wps="http://schemas.microsoft.com/office/word/2010/wordprocessingShape" mc:Ignorable="w14 w15 w16se w16cid w16 w16cex w16sdtdh wp14">
+<w:endnotes xmlns:wpc="http://schemas.microsoft.com/office/word/2010/wordprocessingCanvas" xmlns:cx="http://schemas.microsoft.com/office/drawing/2014/chartex" xmlns:cx1="http://schemas.microsoft.com/office/drawing/2015/9/8/chartex" xmlns:cx2="http://schemas.microsoft.com/office/drawing/2015/10/21/chartex" xmlns:cx3="http://schemas.microsoft.com/office/drawing/2016/5/9/chartex" xmlns:cx4="http://schemas.microsoft.com/office/drawing/2016/5/10/chartex" xmlns:cx5="http://schemas.microsoft.com/office/drawing/2016/5/11/chartex" xmlns:cx6="http://schemas.microsoft.com/office/drawing/2016/5/12/chartex" xmlns:cx7="http://schemas.microsoft.com/office/drawing/2016/5/13/chartex" xmlns:cx8="http://schemas.microsoft.com/office/drawing/2016/5/14/chartex" xmlns:mc="http://schemas.openxmlformats.org/markup-compatibility/2006" xmlns:aink="http://schemas.microsoft.com/office/drawing/2016/ink" xmlns:am3d="http://schemas.microsoft.com/office/drawing/2017/model3d" xmlns:o="urn:schemas-microsoft-com:office:office" xmlns:oel="http://schemas.microsoft.com/office/2019/extlst" xmlns:r="http://schemas.openxmlformats.org/officeDocument/2006/relationships" xmlns:m="http://schemas.openxmlformats.org/officeDocument/2006/math" xmlns:v="urn:schemas-microsoft-com:vml" xmlns:wp14="http://schemas.microsoft.com/office/word/2010/wordprocessingDrawing" xmlns:wp="http://schemas.openxmlformats.org/drawingml/2006/wordprocessingDrawing" xmlns:w10="urn:schemas-microsoft-com:office:word" xmlns:w="http://schemas.openxmlformats.org/wordprocessingml/2006/main" xmlns:w14="http://schemas.microsoft.com/office/word/2010/wordml" xmlns:w15="http://schemas.microsoft.com/office/word/2012/wordml" xmlns:w16cex="http://schemas.microsoft.com/office/word/2018/wordml/cex" xmlns:w16cid="http://schemas.microsoft.com/office/word/2016/wordml/cid" xmlns:w16="http://schemas.microsoft.com/office/word/2018/wordml" xmlns:w16sdtdh="http://schemas.microsoft.com/office/word/2020/wordml/sdtdatahash" xmlns:w16se="http://schemas.microsoft.com/office/word/2015/wordml/symex" xmlns:wpg="http://schemas.microsoft.com/office/word/2010/wordprocessingGroup" xmlns:wpi="http://schemas.microsoft.com/office/word/2010/wordprocessingInk" xmlns:wne="http://schemas.microsoft.com/office/word/2006/wordml" xmlns:wps="http://schemas.microsoft.com/office/word/2010/wordprocessingShape" mc:Ignorable="w14 w15 w16se w16cid w16 w16cex w16sdtdh wp14">
   <w:endnote w:type="separator" w:id="-1">
     <w:p>
       <w:pPr>
@@ -613,7 +774,7 @@
 </file>
 
 <file path=word/footer1.xml><?xml version="1.0" encoding="utf-8"?>
-<w:ftr xmlns:wpc="http://schemas.microsoft.com/office/word/2010/wordprocessingCanvas" xmlns:cx="http://schemas.microsoft.com/office/drawing/2014/chartex" xmlns:cx1="http://schemas.microsoft.com/office/drawing/2015/9/8/chartex" xmlns:cx2="http://schemas.microsoft.com/office/drawing/2015/10/21/chartex" xmlns:cx3="http://schemas.microsoft.com/office/drawing/2016/5/9/chartex" xmlns:cx4="http://schemas.microsoft.com/office/drawing/2016/5/10/chartex" xmlns:cx5="http://schemas.microsoft.com/office/drawing/2016/5/11/chartex" xmlns:cx6="http://schemas.microsoft.com/office/drawing/2016/5/12/chartex" xmlns:cx7="http://schemas.microsoft.com/office/drawing/2016/5/13/chartex" xmlns:cx8="http://schemas.microsoft.com/office/drawing/2016/5/14/chartex" xmlns:mc="http://schemas.openxmlformats.org/markup-compatibility/2006" xmlns:aink="http://schemas.microsoft.com/office/drawing/2016/ink" xmlns:am3d="http://schemas.microsoft.com/office/drawing/2017/model3d" xmlns:o="urn:schemas-microsoft-com:office:office" xmlns:r="http://schemas.openxmlformats.org/officeDocument/2006/relationships" xmlns:m="http://schemas.openxmlformats.org/officeDocument/2006/math" xmlns:v="urn:schemas-microsoft-com:vml" xmlns:wp14="http://schemas.microsoft.com/office/word/2010/wordprocessingDrawing" xmlns:wp="http://schemas.openxmlformats.org/drawingml/2006/wordprocessingDrawing" xmlns:w10="urn:schemas-microsoft-com:office:word" xmlns:w="http://schemas.openxmlformats.org/wordprocessingml/2006/main" xmlns:w14="http://schemas.microsoft.com/office/word/2010/wordml" xmlns:w15="http://schemas.microsoft.com/office/word/2012/wordml" xmlns:w16cex="http://schemas.microsoft.com/office/word/2018/wordml/cex" xmlns:w16cid="http://schemas.microsoft.com/office/word/2016/wordml/cid" xmlns:w16="http://schemas.microsoft.com/office/word/2018/wordml" xmlns:w16sdtdh="http://schemas.microsoft.com/office/word/2020/wordml/sdtdatahash" xmlns:w16se="http://schemas.microsoft.com/office/word/2015/wordml/symex" xmlns:wpg="http://schemas.microsoft.com/office/word/2010/wordprocessingGroup" xmlns:wpi="http://schemas.microsoft.com/office/word/2010/wordprocessingInk" xmlns:wne="http://schemas.microsoft.com/office/word/2006/wordml" xmlns:wps="http://schemas.microsoft.com/office/word/2010/wordprocessingShape" mc:Ignorable="w14 w15 w16se w16cid w16 w16cex w16sdtdh wp14">
+<w:ftr xmlns:wpc="http://schemas.microsoft.com/office/word/2010/wordprocessingCanvas" xmlns:cx="http://schemas.microsoft.com/office/drawing/2014/chartex" xmlns:cx1="http://schemas.microsoft.com/office/drawing/2015/9/8/chartex" xmlns:cx2="http://schemas.microsoft.com/office/drawing/2015/10/21/chartex" xmlns:cx3="http://schemas.microsoft.com/office/drawing/2016/5/9/chartex" xmlns:cx4="http://schemas.microsoft.com/office/drawing/2016/5/10/chartex" xmlns:cx5="http://schemas.microsoft.com/office/drawing/2016/5/11/chartex" xmlns:cx6="http://schemas.microsoft.com/office/drawing/2016/5/12/chartex" xmlns:cx7="http://schemas.microsoft.com/office/drawing/2016/5/13/chartex" xmlns:cx8="http://schemas.microsoft.com/office/drawing/2016/5/14/chartex" xmlns:mc="http://schemas.openxmlformats.org/markup-compatibility/2006" xmlns:aink="http://schemas.microsoft.com/office/drawing/2016/ink" xmlns:am3d="http://schemas.microsoft.com/office/drawing/2017/model3d" xmlns:o="urn:schemas-microsoft-com:office:office" xmlns:oel="http://schemas.microsoft.com/office/2019/extlst" xmlns:r="http://schemas.openxmlformats.org/officeDocument/2006/relationships" xmlns:m="http://schemas.openxmlformats.org/officeDocument/2006/math" xmlns:v="urn:schemas-microsoft-com:vml" xmlns:wp14="http://schemas.microsoft.com/office/word/2010/wordprocessingDrawing" xmlns:wp="http://schemas.openxmlformats.org/drawingml/2006/wordprocessingDrawing" xmlns:w10="urn:schemas-microsoft-com:office:word" xmlns:w="http://schemas.openxmlformats.org/wordprocessingml/2006/main" xmlns:w14="http://schemas.microsoft.com/office/word/2010/wordml" xmlns:w15="http://schemas.microsoft.com/office/word/2012/wordml" xmlns:w16cex="http://schemas.microsoft.com/office/word/2018/wordml/cex" xmlns:w16cid="http://schemas.microsoft.com/office/word/2016/wordml/cid" xmlns:w16="http://schemas.microsoft.com/office/word/2018/wordml" xmlns:w16sdtdh="http://schemas.microsoft.com/office/word/2020/wordml/sdtdatahash" xmlns:w16se="http://schemas.microsoft.com/office/word/2015/wordml/symex" xmlns:wpg="http://schemas.microsoft.com/office/word/2010/wordprocessingGroup" xmlns:wpi="http://schemas.microsoft.com/office/word/2010/wordprocessingInk" xmlns:wne="http://schemas.microsoft.com/office/word/2006/wordml" xmlns:wps="http://schemas.microsoft.com/office/word/2010/wordprocessingShape" mc:Ignorable="w14 w15 w16se w16cid w16 w16cex w16sdtdh wp14">
   <w:sdt>
     <w:sdtPr>
       <w:id w:val="-21862020"/>
@@ -659,7 +820,7 @@
 </file>
 
 <file path=word/footnotes.xml><?xml version="1.0" encoding="utf-8"?>
-<w:footnotes xmlns:wpc="http://schemas.microsoft.com/office/word/2010/wordprocessingCanvas" xmlns:cx="http://schemas.microsoft.com/office/drawing/2014/chartex" xmlns:cx1="http://schemas.microsoft.com/office/drawing/2015/9/8/chartex" xmlns:cx2="http://schemas.microsoft.com/office/drawing/2015/10/21/chartex" xmlns:cx3="http://schemas.microsoft.com/office/drawing/2016/5/9/chartex" xmlns:cx4="http://schemas.microsoft.com/office/drawing/2016/5/10/chartex" xmlns:cx5="http://schemas.microsoft.com/office/drawing/2016/5/11/chartex" xmlns:cx6="http://schemas.microsoft.com/office/drawing/2016/5/12/chartex" xmlns:cx7="http://schemas.microsoft.com/office/drawing/2016/5/13/chartex" xmlns:cx8="http://schemas.microsoft.com/office/drawing/2016/5/14/chartex" xmlns:mc="http://schemas.openxmlformats.org/markup-compatibility/2006" xmlns:aink="http://schemas.microsoft.com/office/drawing/2016/ink" xmlns:am3d="http://schemas.microsoft.com/office/drawing/2017/model3d" xmlns:o="urn:schemas-microsoft-com:office:office" xmlns:r="http://schemas.openxmlformats.org/officeDocument/2006/relationships" xmlns:m="http://schemas.openxmlformats.org/officeDocument/2006/math" xmlns:v="urn:schemas-microsoft-com:vml" xmlns:wp14="http://schemas.microsoft.com/office/word/2010/wordprocessingDrawing" xmlns:wp="http://schemas.openxmlformats.org/drawingml/2006/wordprocessingDrawing" xmlns:w10="urn:schemas-microsoft-com:office:word" xmlns:w="http://schemas.openxmlformats.org/wordprocessingml/2006/main" xmlns:w14="http://schemas.microsoft.com/office/word/2010/wordml" xmlns:w15="http://schemas.microsoft.com/office/word/2012/wordml" xmlns:w16cex="http://schemas.microsoft.com/office/word/2018/wordml/cex" xmlns:w16cid="http://schemas.microsoft.com/office/word/2016/wordml/cid" xmlns:w16="http://schemas.microsoft.com/office/word/2018/wordml" xmlns:w16sdtdh="http://schemas.microsoft.com/office/word/2020/wordml/sdtdatahash" xmlns:w16se="http://schemas.microsoft.com/office/word/2015/wordml/symex" xmlns:wpg="http://schemas.microsoft.com/office/word/2010/wordprocessingGroup" xmlns:wpi="http://schemas.microsoft.com/office/word/2010/wordprocessingInk" xmlns:wne="http://schemas.microsoft.com/office/word/2006/wordml" xmlns:wps="http://schemas.microsoft.com/office/word/2010/wordprocessingShape" mc:Ignorable="w14 w15 w16se w16cid w16 w16cex w16sdtdh wp14">
+<w:footnotes xmlns:wpc="http://schemas.microsoft.com/office/word/2010/wordprocessingCanvas" xmlns:cx="http://schemas.microsoft.com/office/drawing/2014/chartex" xmlns:cx1="http://schemas.microsoft.com/office/drawing/2015/9/8/chartex" xmlns:cx2="http://schemas.microsoft.com/office/drawing/2015/10/21/chartex" xmlns:cx3="http://schemas.microsoft.com/office/drawing/2016/5/9/chartex" xmlns:cx4="http://schemas.microsoft.com/office/drawing/2016/5/10/chartex" xmlns:cx5="http://schemas.microsoft.com/office/drawing/2016/5/11/chartex" xmlns:cx6="http://schemas.microsoft.com/office/drawing/2016/5/12/chartex" xmlns:cx7="http://schemas.microsoft.com/office/drawing/2016/5/13/chartex" xmlns:cx8="http://schemas.microsoft.com/office/drawing/2016/5/14/chartex" xmlns:mc="http://schemas.openxmlformats.org/markup-compatibility/2006" xmlns:aink="http://schemas.microsoft.com/office/drawing/2016/ink" xmlns:am3d="http://schemas.microsoft.com/office/drawing/2017/model3d" xmlns:o="urn:schemas-microsoft-com:office:office" xmlns:oel="http://schemas.microsoft.com/office/2019/extlst" xmlns:r="http://schemas.openxmlformats.org/officeDocument/2006/relationships" xmlns:m="http://schemas.openxmlformats.org/officeDocument/2006/math" xmlns:v="urn:schemas-microsoft-com:vml" xmlns:wp14="http://schemas.microsoft.com/office/word/2010/wordprocessingDrawing" xmlns:wp="http://schemas.openxmlformats.org/drawingml/2006/wordprocessingDrawing" xmlns:w10="urn:schemas-microsoft-com:office:word" xmlns:w="http://schemas.openxmlformats.org/wordprocessingml/2006/main" xmlns:w14="http://schemas.microsoft.com/office/word/2010/wordml" xmlns:w15="http://schemas.microsoft.com/office/word/2012/wordml" xmlns:w16cex="http://schemas.microsoft.com/office/word/2018/wordml/cex" xmlns:w16cid="http://schemas.microsoft.com/office/word/2016/wordml/cid" xmlns:w16="http://schemas.microsoft.com/office/word/2018/wordml" xmlns:w16sdtdh="http://schemas.microsoft.com/office/word/2020/wordml/sdtdatahash" xmlns:w16se="http://schemas.microsoft.com/office/word/2015/wordml/symex" xmlns:wpg="http://schemas.microsoft.com/office/word/2010/wordprocessingGroup" xmlns:wpi="http://schemas.microsoft.com/office/word/2010/wordprocessingInk" xmlns:wne="http://schemas.microsoft.com/office/word/2006/wordml" xmlns:wps="http://schemas.microsoft.com/office/word/2010/wordprocessingShape" mc:Ignorable="w14 w15 w16se w16cid w16 w16cex w16sdtdh wp14">
   <w:footnote w:type="separator" w:id="-1">
     <w:p>
       <w:pPr>
@@ -684,7 +845,7 @@
 </file>
 
 <file path=word/header1.xml><?xml version="1.0" encoding="utf-8"?>
-<w:hdr xmlns:wpc="http://schemas.microsoft.com/office/word/2010/wordprocessingCanvas" xmlns:cx="http://schemas.microsoft.com/office/drawing/2014/chartex" xmlns:cx1="http://schemas.microsoft.com/office/drawing/2015/9/8/chartex" xmlns:cx2="http://schemas.microsoft.com/office/drawing/2015/10/21/chartex" xmlns:cx3="http://schemas.microsoft.com/office/drawing/2016/5/9/chartex" xmlns:cx4="http://schemas.microsoft.com/office/drawing/2016/5/10/chartex" xmlns:cx5="http://schemas.microsoft.com/office/drawing/2016/5/11/chartex" xmlns:cx6="http://schemas.microsoft.com/office/drawing/2016/5/12/chartex" xmlns:cx7="http://schemas.microsoft.com/office/drawing/2016/5/13/chartex" xmlns:cx8="http://schemas.microsoft.com/office/drawing/2016/5/14/chartex" xmlns:mc="http://schemas.openxmlformats.org/markup-compatibility/2006" xmlns:aink="http://schemas.microsoft.com/office/drawing/2016/ink" xmlns:am3d="http://schemas.microsoft.com/office/drawing/2017/model3d" xmlns:o="urn:schemas-microsoft-com:office:office" xmlns:r="http://schemas.openxmlformats.org/officeDocument/2006/relationships" xmlns:m="http://schemas.openxmlformats.org/officeDocument/2006/math" xmlns:v="urn:schemas-microsoft-com:vml" xmlns:wp14="http://schemas.microsoft.com/office/word/2010/wordprocessingDrawing" xmlns:wp="http://schemas.openxmlformats.org/drawingml/2006/wordprocessingDrawing" xmlns:w10="urn:schemas-microsoft-com:office:word" xmlns:w="http://schemas.openxmlformats.org/wordprocessingml/2006/main" xmlns:w14="http://schemas.microsoft.com/office/word/2010/wordml" xmlns:w15="http://schemas.microsoft.com/office/word/2012/wordml" xmlns:w16cex="http://schemas.microsoft.com/office/word/2018/wordml/cex" xmlns:w16cid="http://schemas.microsoft.com/office/word/2016/wordml/cid" xmlns:w16="http://schemas.microsoft.com/office/word/2018/wordml" xmlns:w16sdtdh="http://schemas.microsoft.com/office/word/2020/wordml/sdtdatahash" xmlns:w16se="http://schemas.microsoft.com/office/word/2015/wordml/symex" xmlns:wpg="http://schemas.microsoft.com/office/word/2010/wordprocessingGroup" xmlns:wpi="http://schemas.microsoft.com/office/word/2010/wordprocessingInk" xmlns:wne="http://schemas.microsoft.com/office/word/2006/wordml" xmlns:wps="http://schemas.microsoft.com/office/word/2010/wordprocessingShape" mc:Ignorable="w14 w15 w16se w16cid w16 w16cex w16sdtdh wp14">
+<w:hdr xmlns:wpc="http://schemas.microsoft.com/office/word/2010/wordprocessingCanvas" xmlns:cx="http://schemas.microsoft.com/office/drawing/2014/chartex" xmlns:cx1="http://schemas.microsoft.com/office/drawing/2015/9/8/chartex" xmlns:cx2="http://schemas.microsoft.com/office/drawing/2015/10/21/chartex" xmlns:cx3="http://schemas.microsoft.com/office/drawing/2016/5/9/chartex" xmlns:cx4="http://schemas.microsoft.com/office/drawing/2016/5/10/chartex" xmlns:cx5="http://schemas.microsoft.com/office/drawing/2016/5/11/chartex" xmlns:cx6="http://schemas.microsoft.com/office/drawing/2016/5/12/chartex" xmlns:cx7="http://schemas.microsoft.com/office/drawing/2016/5/13/chartex" xmlns:cx8="http://schemas.microsoft.com/office/drawing/2016/5/14/chartex" xmlns:mc="http://schemas.openxmlformats.org/markup-compatibility/2006" xmlns:aink="http://schemas.microsoft.com/office/drawing/2016/ink" xmlns:am3d="http://schemas.microsoft.com/office/drawing/2017/model3d" xmlns:o="urn:schemas-microsoft-com:office:office" xmlns:oel="http://schemas.microsoft.com/office/2019/extlst" xmlns:r="http://schemas.openxmlformats.org/officeDocument/2006/relationships" xmlns:m="http://schemas.openxmlformats.org/officeDocument/2006/math" xmlns:v="urn:schemas-microsoft-com:vml" xmlns:wp14="http://schemas.microsoft.com/office/word/2010/wordprocessingDrawing" xmlns:wp="http://schemas.openxmlformats.org/drawingml/2006/wordprocessingDrawing" xmlns:w10="urn:schemas-microsoft-com:office:word" xmlns:w="http://schemas.openxmlformats.org/wordprocessingml/2006/main" xmlns:w14="http://schemas.microsoft.com/office/word/2010/wordml" xmlns:w15="http://schemas.microsoft.com/office/word/2012/wordml" xmlns:w16cex="http://schemas.microsoft.com/office/word/2018/wordml/cex" xmlns:w16cid="http://schemas.microsoft.com/office/word/2016/wordml/cid" xmlns:w16="http://schemas.microsoft.com/office/word/2018/wordml" xmlns:w16sdtdh="http://schemas.microsoft.com/office/word/2020/wordml/sdtdatahash" xmlns:w16se="http://schemas.microsoft.com/office/word/2015/wordml/symex" xmlns:wpg="http://schemas.microsoft.com/office/word/2010/wordprocessingGroup" xmlns:wpi="http://schemas.microsoft.com/office/word/2010/wordprocessingInk" xmlns:wne="http://schemas.microsoft.com/office/word/2006/wordml" xmlns:wps="http://schemas.microsoft.com/office/word/2010/wordprocessingShape" mc:Ignorable="w14 w15 w16se w16cid w16 w16cex w16sdtdh wp14">
   <w:p>
     <w:pPr>
       <w:pStyle w:val="Kopfzeile"/>
@@ -713,7 +874,7 @@
 </file>
 
 <file path=word/numbering.xml><?xml version="1.0" encoding="utf-8"?>
-<w:numbering xmlns:wpc="http://schemas.microsoft.com/office/word/2010/wordprocessingCanvas" xmlns:cx="http://schemas.microsoft.com/office/drawing/2014/chartex" xmlns:cx1="http://schemas.microsoft.com/office/drawing/2015/9/8/chartex" xmlns:cx2="http://schemas.microsoft.com/office/drawing/2015/10/21/chartex" xmlns:cx3="http://schemas.microsoft.com/office/drawing/2016/5/9/chartex" xmlns:cx4="http://schemas.microsoft.com/office/drawing/2016/5/10/chartex" xmlns:cx5="http://schemas.microsoft.com/office/drawing/2016/5/11/chartex" xmlns:cx6="http://schemas.microsoft.com/office/drawing/2016/5/12/chartex" xmlns:cx7="http://schemas.microsoft.com/office/drawing/2016/5/13/chartex" xmlns:cx8="http://schemas.microsoft.com/office/drawing/2016/5/14/chartex" xmlns:mc="http://schemas.openxmlformats.org/markup-compatibility/2006" xmlns:aink="http://schemas.microsoft.com/office/drawing/2016/ink" xmlns:am3d="http://schemas.microsoft.com/office/drawing/2017/model3d" xmlns:o="urn:schemas-microsoft-com:office:office" xmlns:r="http://schemas.openxmlformats.org/officeDocument/2006/relationships" xmlns:m="http://schemas.openxmlformats.org/officeDocument/2006/math" xmlns:v="urn:schemas-microsoft-com:vml" xmlns:wp14="http://schemas.microsoft.com/office/word/2010/wordprocessingDrawing" xmlns:wp="http://schemas.openxmlformats.org/drawingml/2006/wordprocessingDrawing" xmlns:w10="urn:schemas-microsoft-com:office:word" xmlns:w="http://schemas.openxmlformats.org/wordprocessingml/2006/main" xmlns:w14="http://schemas.microsoft.com/office/word/2010/wordml" xmlns:w15="http://schemas.microsoft.com/office/word/2012/wordml" xmlns:w16cex="http://schemas.microsoft.com/office/word/2018/wordml/cex" xmlns:w16cid="http://schemas.microsoft.com/office/word/2016/wordml/cid" xmlns:w16="http://schemas.microsoft.com/office/word/2018/wordml" xmlns:w16sdtdh="http://schemas.microsoft.com/office/word/2020/wordml/sdtdatahash" xmlns:w16se="http://schemas.microsoft.com/office/word/2015/wordml/symex" xmlns:wpg="http://schemas.microsoft.com/office/word/2010/wordprocessingGroup" xmlns:wpi="http://schemas.microsoft.com/office/word/2010/wordprocessingInk" xmlns:wne="http://schemas.microsoft.com/office/word/2006/wordml" xmlns:wps="http://schemas.microsoft.com/office/word/2010/wordprocessingShape" mc:Ignorable="w14 w15 w16se w16cid w16 w16cex w16sdtdh wp14">
+<w:numbering xmlns:wpc="http://schemas.microsoft.com/office/word/2010/wordprocessingCanvas" xmlns:cx="http://schemas.microsoft.com/office/drawing/2014/chartex" xmlns:cx1="http://schemas.microsoft.com/office/drawing/2015/9/8/chartex" xmlns:cx2="http://schemas.microsoft.com/office/drawing/2015/10/21/chartex" xmlns:cx3="http://schemas.microsoft.com/office/drawing/2016/5/9/chartex" xmlns:cx4="http://schemas.microsoft.com/office/drawing/2016/5/10/chartex" xmlns:cx5="http://schemas.microsoft.com/office/drawing/2016/5/11/chartex" xmlns:cx6="http://schemas.microsoft.com/office/drawing/2016/5/12/chartex" xmlns:cx7="http://schemas.microsoft.com/office/drawing/2016/5/13/chartex" xmlns:cx8="http://schemas.microsoft.com/office/drawing/2016/5/14/chartex" xmlns:mc="http://schemas.openxmlformats.org/markup-compatibility/2006" xmlns:aink="http://schemas.microsoft.com/office/drawing/2016/ink" xmlns:am3d="http://schemas.microsoft.com/office/drawing/2017/model3d" xmlns:o="urn:schemas-microsoft-com:office:office" xmlns:oel="http://schemas.microsoft.com/office/2019/extlst" xmlns:r="http://schemas.openxmlformats.org/officeDocument/2006/relationships" xmlns:m="http://schemas.openxmlformats.org/officeDocument/2006/math" xmlns:v="urn:schemas-microsoft-com:vml" xmlns:wp14="http://schemas.microsoft.com/office/word/2010/wordprocessingDrawing" xmlns:wp="http://schemas.openxmlformats.org/drawingml/2006/wordprocessingDrawing" xmlns:w10="urn:schemas-microsoft-com:office:word" xmlns:w="http://schemas.openxmlformats.org/wordprocessingml/2006/main" xmlns:w14="http://schemas.microsoft.com/office/word/2010/wordml" xmlns:w15="http://schemas.microsoft.com/office/word/2012/wordml" xmlns:w16cex="http://schemas.microsoft.com/office/word/2018/wordml/cex" xmlns:w16cid="http://schemas.microsoft.com/office/word/2016/wordml/cid" xmlns:w16="http://schemas.microsoft.com/office/word/2018/wordml" xmlns:w16sdtdh="http://schemas.microsoft.com/office/word/2020/wordml/sdtdatahash" xmlns:w16se="http://schemas.microsoft.com/office/word/2015/wordml/symex" xmlns:wpg="http://schemas.microsoft.com/office/word/2010/wordprocessingGroup" xmlns:wpi="http://schemas.microsoft.com/office/word/2010/wordprocessingInk" xmlns:wne="http://schemas.microsoft.com/office/word/2006/wordml" xmlns:wps="http://schemas.microsoft.com/office/word/2010/wordprocessingShape" mc:Ignorable="w14 w15 w16se w16cid w16 w16cex w16sdtdh wp14">
   <w:abstractNum w:abstractNumId="0" w15:restartNumberingAfterBreak="0">
     <w:nsid w:val="0BE73D38"/>
     <w:multiLevelType w:val="hybridMultilevel"/>

</xml_diff>